<commit_message>
Diagramas secuencia y copiado a carpeta de las cosas Crear Solicitud	SC001	CARPETA Buscar Solicitud	SC002	CARPETA Modificar Solicitud	SC003 Cancelar Solicitud	SC004 Solicitar Cotizacion	SC005	CARPETA Agregar Cotizacion	SC006	CARPETA Solicitar Partida Especial	IG001	ALT CARPETA Buscar Partida Especial	IG002	ALT CARPETA Modificar Partida Especial	IG003	CARPETA Cancelar Partida Especial	IG004	CARPETA Asociar Partida Especial	IG005	ALT CARPETA Registrar Adquisicion	AA001	CARPETA Buscar Adquisicion	AA002	OK Modificar Adquisicion	AA003	OK Eliminar Adquisicion	AA004 Modificar Inventario	AA005 Eliminar Inventario	AA006 Agregar Inventario	AA007 Crear Asignacion	AA008 Buscar Asignacion	AA009 Modificar Asignacion	AA010 Eliminar Asignacion	AA011 Crear Rendicion	IG006	CARPETA Buscar Rendicion	IG007	CARPETA ReGenerar Rendicion	IG008	CARPETA Eliminar Rendicion	IG009	CARPETA
</commit_message>
<xml_diff>
--- a/Entrega FINAL Diploma/Casos uso/AA001 - Registrar Adquisicion.docx
+++ b/Entrega FINAL Diploma/Casos uso/AA001 - Registrar Adquisicion.docx
@@ -57,8 +57,6 @@
         </w:rPr>
         <w:t>AA001</w:t>
       </w:r>
-      <w:bookmarkStart w:id="0" w:name="_GoBack"/>
-      <w:bookmarkEnd w:id="0"/>
       <w:r>
         <w:rPr>
           <w:rFonts w:ascii="Arial" w:hAnsi="Arial" w:cs="Arial"/>
@@ -102,7 +100,7 @@
     </w:p>
     <w:tbl>
       <w:tblPr>
-        <w:tblW w:w="9720" w:type="dxa"/>
+        <w:tblW w:w="9730" w:type="dxa"/>
         <w:tblLayout w:type="fixed"/>
         <w:tblCellMar>
           <w:left w:w="10" w:type="dxa"/>
@@ -111,13 +109,21 @@
         <w:tblLook w:val="0000" w:firstRow="0" w:lastRow="0" w:firstColumn="0" w:lastColumn="0" w:noHBand="0" w:noVBand="0"/>
       </w:tblPr>
       <w:tblGrid>
-        <w:gridCol w:w="1853"/>
-        <w:gridCol w:w="7867"/>
+        <w:gridCol w:w="10"/>
+        <w:gridCol w:w="1843"/>
+        <w:gridCol w:w="2567"/>
+        <w:gridCol w:w="5300"/>
+        <w:gridCol w:w="10"/>
       </w:tblGrid>
       <w:tr>
+        <w:trPr>
+          <w:gridAfter w:val="1"/>
+          <w:wAfter w:w="10" w:type="dxa"/>
+        </w:trPr>
         <w:tc>
           <w:tcPr>
             <w:tcW w:w="1853" w:type="dxa"/>
+            <w:gridSpan w:val="2"/>
             <w:tcBorders>
               <w:top w:val="single" w:sz="2" w:space="0" w:color="000000"/>
               <w:left w:val="nil"/>
@@ -160,6 +166,7 @@
               </w:rPr>
               <w:t>-</w:t>
             </w:r>
+            <w:proofErr w:type="spellStart"/>
             <w:r>
               <w:rPr>
                 <w:rFonts w:ascii="Arial" w:hAnsi="Arial" w:cs="Arial"/>
@@ -170,6 +177,7 @@
               </w:rPr>
               <w:t>condi</w:t>
             </w:r>
+            <w:proofErr w:type="spellEnd"/>
             <w:r>
               <w:rPr>
                 <w:rFonts w:ascii="Arial" w:hAnsi="Arial" w:cs="Arial"/>
@@ -179,6 +187,7 @@
               </w:rPr>
               <w:t>c</w:t>
             </w:r>
+            <w:proofErr w:type="spellStart"/>
             <w:r>
               <w:rPr>
                 <w:rFonts w:ascii="Arial" w:hAnsi="Arial" w:cs="Arial"/>
@@ -189,6 +198,7 @@
               </w:rPr>
               <w:t>i</w:t>
             </w:r>
+            <w:proofErr w:type="spellEnd"/>
             <w:r>
               <w:rPr>
                 <w:rFonts w:ascii="Arial" w:hAnsi="Arial" w:cs="Arial"/>
@@ -213,6 +223,7 @@
         <w:tc>
           <w:tcPr>
             <w:tcW w:w="7867" w:type="dxa"/>
+            <w:gridSpan w:val="2"/>
             <w:tcBorders>
               <w:top w:val="single" w:sz="2" w:space="0" w:color="000000"/>
               <w:left w:val="nil"/>
@@ -245,38 +256,13 @@
           </w:p>
         </w:tc>
       </w:tr>
-    </w:tbl>
-    <w:p>
-      <w:pPr>
-        <w:widowControl w:val="0"/>
-        <w:autoSpaceDE w:val="0"/>
-        <w:autoSpaceDN w:val="0"/>
-        <w:adjustRightInd w:val="0"/>
-        <w:spacing w:after="0" w:line="240" w:lineRule="auto"/>
-        <w:rPr>
-          <w:rFonts w:ascii="Arial" w:hAnsi="Arial" w:cs="Arial"/>
-          <w:color w:val="000000"/>
-        </w:rPr>
-      </w:pPr>
-    </w:p>
-    <w:tbl>
-      <w:tblPr>
-        <w:tblW w:w="9730" w:type="dxa"/>
-        <w:tblInd w:w="40" w:type="dxa"/>
-        <w:tblLayout w:type="fixed"/>
-        <w:tblCellMar>
-          <w:left w:w="50" w:type="dxa"/>
-          <w:right w:w="50" w:type="dxa"/>
-        </w:tblCellMar>
-        <w:tblLook w:val="0000" w:firstRow="0" w:lastRow="0" w:firstColumn="0" w:lastColumn="0" w:noHBand="0" w:noVBand="0"/>
-      </w:tblPr>
-      <w:tblGrid>
-        <w:gridCol w:w="10"/>
-        <w:gridCol w:w="4410"/>
-        <w:gridCol w:w="5300"/>
-        <w:gridCol w:w="10"/>
-      </w:tblGrid>
       <w:tr>
+        <w:tblPrEx>
+          <w:tblCellMar>
+            <w:left w:w="50" w:type="dxa"/>
+            <w:right w:w="50" w:type="dxa"/>
+          </w:tblCellMar>
+        </w:tblPrEx>
         <w:trPr>
           <w:gridBefore w:val="1"/>
           <w:wBefore w:w="10" w:type="dxa"/>
@@ -285,6 +271,7 @@
         <w:tc>
           <w:tcPr>
             <w:tcW w:w="4410" w:type="dxa"/>
+            <w:gridSpan w:val="2"/>
             <w:tcBorders>
               <w:top w:val="single" w:sz="2" w:space="0" w:color="auto"/>
               <w:left w:val="nil"/>
@@ -336,12 +323,6 @@
         </w:tc>
       </w:tr>
       <w:tr>
-        <w:tblPrEx>
-          <w:tblCellMar>
-            <w:left w:w="10" w:type="dxa"/>
-            <w:right w:w="10" w:type="dxa"/>
-          </w:tblCellMar>
-        </w:tblPrEx>
         <w:trPr>
           <w:gridAfter w:val="1"/>
           <w:wAfter w:w="10" w:type="dxa"/>
@@ -350,7 +331,7 @@
         <w:tc>
           <w:tcPr>
             <w:tcW w:w="9720" w:type="dxa"/>
-            <w:gridSpan w:val="3"/>
+            <w:gridSpan w:val="4"/>
             <w:tcBorders>
               <w:top w:val="nil"/>
               <w:left w:val="nil"/>
@@ -428,7 +409,25 @@
                 <w:color w:val="000000"/>
                 <w:lang w:eastAsia="es-AR"/>
               </w:rPr>
-              <w:t>El Sistema solicita se ingrese el Nro de una Partida Especial</w:t>
+              <w:t xml:space="preserve">El Sistema solicita se ingrese el </w:t>
+            </w:r>
+            <w:proofErr w:type="spellStart"/>
+            <w:r>
+              <w:rPr>
+                <w:rFonts w:ascii="Arial" w:eastAsia="Times New Roman" w:hAnsi="Arial" w:cs="Arial"/>
+                <w:color w:val="000000"/>
+                <w:lang w:eastAsia="es-AR"/>
+              </w:rPr>
+              <w:t>Nro</w:t>
+            </w:r>
+            <w:proofErr w:type="spellEnd"/>
+            <w:r>
+              <w:rPr>
+                <w:rFonts w:ascii="Arial" w:eastAsia="Times New Roman" w:hAnsi="Arial" w:cs="Arial"/>
+                <w:color w:val="000000"/>
+                <w:lang w:eastAsia="es-AR"/>
+              </w:rPr>
+              <w:t xml:space="preserve"> de una Partida Especial</w:t>
             </w:r>
           </w:p>
           <w:p>
@@ -451,7 +450,25 @@
                 <w:color w:val="000000"/>
                 <w:lang w:eastAsia="es-AR"/>
               </w:rPr>
-              <w:t>Compras ingresa el Nro de una Partida Especial</w:t>
+              <w:t xml:space="preserve">Compras ingresa el </w:t>
+            </w:r>
+            <w:proofErr w:type="spellStart"/>
+            <w:r>
+              <w:rPr>
+                <w:rFonts w:ascii="Arial" w:eastAsia="Times New Roman" w:hAnsi="Arial" w:cs="Arial"/>
+                <w:color w:val="000000"/>
+                <w:lang w:eastAsia="es-AR"/>
+              </w:rPr>
+              <w:t>Nro</w:t>
+            </w:r>
+            <w:proofErr w:type="spellEnd"/>
+            <w:r>
+              <w:rPr>
+                <w:rFonts w:ascii="Arial" w:eastAsia="Times New Roman" w:hAnsi="Arial" w:cs="Arial"/>
+                <w:color w:val="000000"/>
+                <w:lang w:eastAsia="es-AR"/>
+              </w:rPr>
+              <w:t xml:space="preserve"> de una Partida Especial</w:t>
             </w:r>
           </w:p>
           <w:p>
@@ -488,6 +505,7 @@
                 <w:lang w:eastAsia="es-AR"/>
               </w:rPr>
             </w:pPr>
+            <w:proofErr w:type="spellStart"/>
             <w:r>
               <w:rPr>
                 <w:rFonts w:ascii="Arial" w:eastAsia="Times New Roman" w:hAnsi="Arial" w:cs="Arial"/>
@@ -498,6 +516,7 @@
               </w:rPr>
               <w:t>Alternate</w:t>
             </w:r>
+            <w:proofErr w:type="spellEnd"/>
             <w:r>
               <w:rPr>
                 <w:rFonts w:ascii="Arial" w:eastAsia="Times New Roman" w:hAnsi="Arial" w:cs="Arial"/>
@@ -531,6 +550,7 @@
                 <w:lang w:eastAsia="es-AR"/>
               </w:rPr>
             </w:pPr>
+            <w:proofErr w:type="spellStart"/>
             <w:r>
               <w:rPr>
                 <w:rFonts w:ascii="Arial" w:eastAsia="Times New Roman" w:hAnsi="Arial" w:cs="Arial"/>
@@ -541,6 +561,7 @@
               </w:rPr>
               <w:t>Alternate</w:t>
             </w:r>
+            <w:proofErr w:type="spellEnd"/>
             <w:r>
               <w:rPr>
                 <w:rFonts w:ascii="Arial" w:eastAsia="Times New Roman" w:hAnsi="Arial" w:cs="Arial"/>
@@ -642,7 +663,25 @@
                 <w:color w:val="000000"/>
                 <w:lang w:eastAsia="es-AR"/>
               </w:rPr>
-              <w:t>el Nro de la Factura de la adquisición</w:t>
+              <w:t xml:space="preserve">el </w:t>
+            </w:r>
+            <w:proofErr w:type="spellStart"/>
+            <w:r>
+              <w:rPr>
+                <w:rFonts w:ascii="Arial" w:eastAsia="Times New Roman" w:hAnsi="Arial" w:cs="Arial"/>
+                <w:color w:val="000000"/>
+                <w:lang w:eastAsia="es-AR"/>
+              </w:rPr>
+              <w:t>Nro</w:t>
+            </w:r>
+            <w:proofErr w:type="spellEnd"/>
+            <w:r>
+              <w:rPr>
+                <w:rFonts w:ascii="Arial" w:eastAsia="Times New Roman" w:hAnsi="Arial" w:cs="Arial"/>
+                <w:color w:val="000000"/>
+                <w:lang w:eastAsia="es-AR"/>
+              </w:rPr>
+              <w:t xml:space="preserve"> de la Factura de la adquisición</w:t>
             </w:r>
           </w:p>
           <w:p>
@@ -688,8 +727,34 @@
                 <w:color w:val="000000"/>
                 <w:lang w:eastAsia="es-AR"/>
               </w:rPr>
-              <w:t>El Sistema obtiene el tipo de bien y coloca el bien del detalle seleccionado</w:t>
-            </w:r>
+              <w:t xml:space="preserve">El Sistema obtiene el tipo de bien y </w:t>
+            </w:r>
+            <w:r>
+              <w:rPr>
+                <w:rFonts w:ascii="Arial" w:eastAsia="Times New Roman" w:hAnsi="Arial" w:cs="Arial"/>
+                <w:color w:val="000000"/>
+                <w:lang w:eastAsia="es-AR"/>
+              </w:rPr>
+              <w:t>completa los datos asociados al bien</w:t>
+            </w:r>
+            <w:r>
+              <w:rPr>
+                <w:rFonts w:ascii="Arial" w:eastAsia="Times New Roman" w:hAnsi="Arial" w:cs="Arial"/>
+                <w:color w:val="000000"/>
+                <w:lang w:eastAsia="es-AR"/>
+              </w:rPr>
+              <w:t xml:space="preserve"> del detalle seleccionado</w:t>
+            </w:r>
+            <w:r>
+              <w:rPr>
+                <w:rFonts w:ascii="Arial" w:eastAsia="Times New Roman" w:hAnsi="Arial" w:cs="Arial"/>
+                <w:color w:val="000000"/>
+                <w:lang w:eastAsia="es-AR"/>
+              </w:rPr>
+              <w:t xml:space="preserve"> (Tipo de Bien, Bien, Marcas y Modelos disponibles)</w:t>
+            </w:r>
+            <w:bookmarkStart w:id="0" w:name="_GoBack"/>
+            <w:bookmarkEnd w:id="0"/>
           </w:p>
           <w:p>
             <w:pPr>
@@ -926,6 +991,7 @@
                 <w:lang w:eastAsia="es-AR"/>
               </w:rPr>
             </w:pPr>
+            <w:proofErr w:type="spellStart"/>
             <w:r>
               <w:rPr>
                 <w:rFonts w:ascii="Arial" w:eastAsia="Times New Roman" w:hAnsi="Arial" w:cs="Arial"/>
@@ -936,6 +1002,7 @@
               </w:rPr>
               <w:t>Alternate</w:t>
             </w:r>
+            <w:proofErr w:type="spellEnd"/>
             <w:r>
               <w:rPr>
                 <w:rFonts w:ascii="Arial" w:eastAsia="Times New Roman" w:hAnsi="Arial" w:cs="Arial"/>
@@ -1005,6 +1072,7 @@
                 <w:lang w:eastAsia="es-AR"/>
               </w:rPr>
             </w:pPr>
+            <w:proofErr w:type="spellStart"/>
             <w:r>
               <w:rPr>
                 <w:rFonts w:ascii="Arial" w:eastAsia="Times New Roman" w:hAnsi="Arial" w:cs="Arial"/>
@@ -1015,6 +1083,7 @@
               </w:rPr>
               <w:t>Alternate</w:t>
             </w:r>
+            <w:proofErr w:type="spellEnd"/>
             <w:r>
               <w:rPr>
                 <w:rFonts w:ascii="Arial" w:eastAsia="Times New Roman" w:hAnsi="Arial" w:cs="Arial"/>
@@ -1089,12 +1158,6 @@
         </w:tc>
       </w:tr>
       <w:tr>
-        <w:tblPrEx>
-          <w:tblCellMar>
-            <w:left w:w="10" w:type="dxa"/>
-            <w:right w:w="10" w:type="dxa"/>
-          </w:tblCellMar>
-        </w:tblPrEx>
         <w:trPr>
           <w:gridBefore w:val="1"/>
           <w:wBefore w:w="10" w:type="dxa"/>
@@ -1103,7 +1166,7 @@
         <w:tc>
           <w:tcPr>
             <w:tcW w:w="9720" w:type="dxa"/>
-            <w:gridSpan w:val="3"/>
+            <w:gridSpan w:val="4"/>
             <w:tcBorders>
               <w:top w:val="nil"/>
               <w:left w:val="nil"/>
@@ -1122,14 +1185,25 @@
                 <w:lang w:eastAsia="es-AR"/>
               </w:rPr>
             </w:pPr>
-            <w:r>
-              <w:rPr>
-                <w:rFonts w:ascii="Arial" w:eastAsia="Times New Roman" w:hAnsi="Arial" w:cs="Arial"/>
-                <w:b/>
-                <w:color w:val="000000"/>
-                <w:lang w:eastAsia="es-AR"/>
-              </w:rPr>
-              <w:t xml:space="preserve">Alternate 4-a. </w:t>
+            <w:proofErr w:type="spellStart"/>
+            <w:r>
+              <w:rPr>
+                <w:rFonts w:ascii="Arial" w:eastAsia="Times New Roman" w:hAnsi="Arial" w:cs="Arial"/>
+                <w:b/>
+                <w:color w:val="000000"/>
+                <w:lang w:eastAsia="es-AR"/>
+              </w:rPr>
+              <w:t>Alternate</w:t>
+            </w:r>
+            <w:proofErr w:type="spellEnd"/>
+            <w:r>
+              <w:rPr>
+                <w:rFonts w:ascii="Arial" w:eastAsia="Times New Roman" w:hAnsi="Arial" w:cs="Arial"/>
+                <w:b/>
+                <w:color w:val="000000"/>
+                <w:lang w:eastAsia="es-AR"/>
+              </w:rPr>
+              <w:t xml:space="preserve"> 4-a. </w:t>
             </w:r>
             <w:r>
               <w:rPr>
@@ -1229,6 +1303,7 @@
                 <w:lang w:eastAsia="es-AR"/>
               </w:rPr>
             </w:pPr>
+            <w:proofErr w:type="spellStart"/>
             <w:r>
               <w:rPr>
                 <w:rFonts w:ascii="Arial" w:eastAsia="Times New Roman" w:hAnsi="Arial" w:cs="Arial"/>
@@ -1238,6 +1313,7 @@
               </w:rPr>
               <w:t>Alternate</w:t>
             </w:r>
+            <w:proofErr w:type="spellEnd"/>
             <w:r>
               <w:rPr>
                 <w:rFonts w:ascii="Arial" w:eastAsia="Times New Roman" w:hAnsi="Arial" w:cs="Arial"/>
@@ -1338,6 +1414,7 @@
                 <w:lang w:eastAsia="es-AR"/>
               </w:rPr>
             </w:pPr>
+            <w:proofErr w:type="spellStart"/>
             <w:r>
               <w:rPr>
                 <w:rFonts w:ascii="Arial" w:eastAsia="Times New Roman" w:hAnsi="Arial" w:cs="Arial"/>
@@ -1347,6 +1424,7 @@
               </w:rPr>
               <w:t>Alternate</w:t>
             </w:r>
+            <w:proofErr w:type="spellEnd"/>
             <w:r>
               <w:rPr>
                 <w:rFonts w:ascii="Arial" w:eastAsia="Times New Roman" w:hAnsi="Arial" w:cs="Arial"/>
@@ -1443,7 +1521,25 @@
                 <w:color w:val="000000"/>
                 <w:lang w:eastAsia="es-AR"/>
               </w:rPr>
-              <w:t>Factura: “Por favor ingrese el Nro de la factura”</w:t>
+              <w:t xml:space="preserve">Factura: “Por favor ingrese el </w:t>
+            </w:r>
+            <w:proofErr w:type="spellStart"/>
+            <w:r>
+              <w:rPr>
+                <w:rFonts w:ascii="Arial" w:eastAsia="Times New Roman" w:hAnsi="Arial" w:cs="Arial"/>
+                <w:color w:val="000000"/>
+                <w:lang w:eastAsia="es-AR"/>
+              </w:rPr>
+              <w:t>Nro</w:t>
+            </w:r>
+            <w:proofErr w:type="spellEnd"/>
+            <w:r>
+              <w:rPr>
+                <w:rFonts w:ascii="Arial" w:eastAsia="Times New Roman" w:hAnsi="Arial" w:cs="Arial"/>
+                <w:color w:val="000000"/>
+                <w:lang w:eastAsia="es-AR"/>
+              </w:rPr>
+              <w:t xml:space="preserve"> de la factura”</w:t>
             </w:r>
           </w:p>
           <w:p>
@@ -1499,6 +1595,7 @@
                 <w:lang w:eastAsia="es-AR"/>
               </w:rPr>
             </w:pPr>
+            <w:proofErr w:type="spellStart"/>
             <w:r>
               <w:rPr>
                 <w:rFonts w:ascii="Arial" w:eastAsia="Times New Roman" w:hAnsi="Arial" w:cs="Arial"/>
@@ -1508,6 +1605,7 @@
               </w:rPr>
               <w:t>Alternate</w:t>
             </w:r>
+            <w:proofErr w:type="spellEnd"/>
             <w:r>
               <w:rPr>
                 <w:rFonts w:ascii="Arial" w:eastAsia="Times New Roman" w:hAnsi="Arial" w:cs="Arial"/>
@@ -1603,12 +1701,6 @@
         </w:tc>
       </w:tr>
       <w:tr>
-        <w:tblPrEx>
-          <w:tblCellMar>
-            <w:left w:w="10" w:type="dxa"/>
-            <w:right w:w="10" w:type="dxa"/>
-          </w:tblCellMar>
-        </w:tblPrEx>
         <w:trPr>
           <w:gridBefore w:val="1"/>
           <w:wBefore w:w="10" w:type="dxa"/>
@@ -1617,7 +1709,7 @@
         <w:tc>
           <w:tcPr>
             <w:tcW w:w="9720" w:type="dxa"/>
-            <w:gridSpan w:val="3"/>
+            <w:gridSpan w:val="4"/>
             <w:tcBorders>
               <w:top w:val="nil"/>
               <w:left w:val="nil"/>

</xml_diff>

<commit_message>
# Comprobar Solic Pendiente en: - frmAdquisicionGestion - frmRendicionCrear - frmRendicionModif # DS: - AA003 Modificar Adquisicion - AA004 - Eliminar Adquisición - AA007 - Agregar Inventario # Modificaciones en varios CU y DS
</commit_message>
<xml_diff>
--- a/Entrega FINAL Diploma/Casos uso/AA001 - Registrar Adquisicion.docx
+++ b/Entrega FINAL Diploma/Casos uso/AA001 - Registrar Adquisicion.docx
@@ -753,8 +753,6 @@
               </w:rPr>
               <w:t xml:space="preserve"> (Tipo de Bien, Bien, Marcas y Modelos disponibles)</w:t>
             </w:r>
-            <w:bookmarkStart w:id="0" w:name="_GoBack"/>
-            <w:bookmarkEnd w:id="0"/>
           </w:p>
           <w:p>
             <w:pPr>
@@ -884,7 +882,17 @@
                 <w:color w:val="000000"/>
                 <w:lang w:eastAsia="es-AR"/>
               </w:rPr>
-              <w:t>El Sistema agrega un inventario y lo muestra los datos del mismo en pantalla (Bien, Marca, Modelo, Serie, Depósito, Estado y Costo)</w:t>
+              <w:t xml:space="preserve">El Sistema agrega un inventario y muestra los </w:t>
+            </w:r>
+            <w:bookmarkStart w:id="0" w:name="_GoBack"/>
+            <w:bookmarkEnd w:id="0"/>
+            <w:r>
+              <w:rPr>
+                <w:rFonts w:ascii="Arial" w:eastAsia="Times New Roman" w:hAnsi="Arial" w:cs="Arial"/>
+                <w:color w:val="000000"/>
+                <w:lang w:eastAsia="es-AR"/>
+              </w:rPr>
+              <w:t>datos del mismo en pantalla (Bien, Marca, Modelo, Serie, Depósito, Estado y Costo)</w:t>
             </w:r>
           </w:p>
           <w:p>

</xml_diff>

<commit_message>
#Ders y Diagramas Clases revisados terminado
</commit_message>
<xml_diff>
--- a/Entrega FINAL Diploma/Casos uso/AA001 - Registrar Adquisicion.docx
+++ b/Entrega FINAL Diploma/Casos uso/AA001 - Registrar Adquisicion.docx
@@ -100,7 +100,7 @@
     </w:p>
     <w:tbl>
       <w:tblPr>
-        <w:tblW w:w="9730" w:type="dxa"/>
+        <w:tblW w:w="9720" w:type="dxa"/>
         <w:tblLayout w:type="fixed"/>
         <w:tblCellMar>
           <w:left w:w="10" w:type="dxa"/>
@@ -109,21 +109,13 @@
         <w:tblLook w:val="0000" w:firstRow="0" w:lastRow="0" w:firstColumn="0" w:lastColumn="0" w:noHBand="0" w:noVBand="0"/>
       </w:tblPr>
       <w:tblGrid>
-        <w:gridCol w:w="10"/>
-        <w:gridCol w:w="1843"/>
-        <w:gridCol w:w="2567"/>
-        <w:gridCol w:w="5300"/>
-        <w:gridCol w:w="10"/>
+        <w:gridCol w:w="1853"/>
+        <w:gridCol w:w="7867"/>
       </w:tblGrid>
       <w:tr>
-        <w:trPr>
-          <w:gridAfter w:val="1"/>
-          <w:wAfter w:w="10" w:type="dxa"/>
-        </w:trPr>
         <w:tc>
           <w:tcPr>
             <w:tcW w:w="1853" w:type="dxa"/>
-            <w:gridSpan w:val="2"/>
             <w:tcBorders>
               <w:top w:val="single" w:sz="2" w:space="0" w:color="000000"/>
               <w:left w:val="nil"/>
@@ -223,7 +215,6 @@
         <w:tc>
           <w:tcPr>
             <w:tcW w:w="7867" w:type="dxa"/>
-            <w:gridSpan w:val="2"/>
             <w:tcBorders>
               <w:top w:val="single" w:sz="2" w:space="0" w:color="000000"/>
               <w:left w:val="nil"/>
@@ -256,13 +247,38 @@
           </w:p>
         </w:tc>
       </w:tr>
+    </w:tbl>
+    <w:p>
+      <w:pPr>
+        <w:widowControl w:val="0"/>
+        <w:autoSpaceDE w:val="0"/>
+        <w:autoSpaceDN w:val="0"/>
+        <w:adjustRightInd w:val="0"/>
+        <w:spacing w:after="0" w:line="240" w:lineRule="auto"/>
+        <w:rPr>
+          <w:rFonts w:ascii="Arial" w:hAnsi="Arial" w:cs="Arial"/>
+          <w:color w:val="000000"/>
+        </w:rPr>
+      </w:pPr>
+    </w:p>
+    <w:tbl>
+      <w:tblPr>
+        <w:tblW w:w="9730" w:type="dxa"/>
+        <w:tblInd w:w="40" w:type="dxa"/>
+        <w:tblLayout w:type="fixed"/>
+        <w:tblCellMar>
+          <w:left w:w="50" w:type="dxa"/>
+          <w:right w:w="50" w:type="dxa"/>
+        </w:tblCellMar>
+        <w:tblLook w:val="0000" w:firstRow="0" w:lastRow="0" w:firstColumn="0" w:lastColumn="0" w:noHBand="0" w:noVBand="0"/>
+      </w:tblPr>
+      <w:tblGrid>
+        <w:gridCol w:w="10"/>
+        <w:gridCol w:w="4410"/>
+        <w:gridCol w:w="5300"/>
+        <w:gridCol w:w="10"/>
+      </w:tblGrid>
       <w:tr>
-        <w:tblPrEx>
-          <w:tblCellMar>
-            <w:left w:w="50" w:type="dxa"/>
-            <w:right w:w="50" w:type="dxa"/>
-          </w:tblCellMar>
-        </w:tblPrEx>
         <w:trPr>
           <w:gridBefore w:val="1"/>
           <w:wBefore w:w="10" w:type="dxa"/>
@@ -271,7 +287,6 @@
         <w:tc>
           <w:tcPr>
             <w:tcW w:w="4410" w:type="dxa"/>
-            <w:gridSpan w:val="2"/>
             <w:tcBorders>
               <w:top w:val="single" w:sz="2" w:space="0" w:color="auto"/>
               <w:left w:val="nil"/>
@@ -323,6 +338,12 @@
         </w:tc>
       </w:tr>
       <w:tr>
+        <w:tblPrEx>
+          <w:tblCellMar>
+            <w:left w:w="10" w:type="dxa"/>
+            <w:right w:w="10" w:type="dxa"/>
+          </w:tblCellMar>
+        </w:tblPrEx>
         <w:trPr>
           <w:gridAfter w:val="1"/>
           <w:wAfter w:w="10" w:type="dxa"/>
@@ -331,7 +352,7 @@
         <w:tc>
           <w:tcPr>
             <w:tcW w:w="9720" w:type="dxa"/>
-            <w:gridSpan w:val="4"/>
+            <w:gridSpan w:val="3"/>
             <w:tcBorders>
               <w:top w:val="nil"/>
               <w:left w:val="nil"/>
@@ -371,7 +392,7 @@
               <w:pStyle w:val="Prrafodelista"/>
               <w:numPr>
                 <w:ilvl w:val="0"/>
-                <w:numId w:val="1"/>
+                <w:numId w:val="4"/>
               </w:numPr>
               <w:spacing w:after="0" w:line="240" w:lineRule="auto"/>
               <w:rPr>
@@ -394,7 +415,7 @@
               <w:pStyle w:val="Prrafodelista"/>
               <w:numPr>
                 <w:ilvl w:val="0"/>
-                <w:numId w:val="1"/>
+                <w:numId w:val="4"/>
               </w:numPr>
               <w:spacing w:after="0" w:line="240" w:lineRule="auto"/>
               <w:rPr>
@@ -435,7 +456,7 @@
               <w:pStyle w:val="Prrafodelista"/>
               <w:numPr>
                 <w:ilvl w:val="0"/>
-                <w:numId w:val="1"/>
+                <w:numId w:val="4"/>
               </w:numPr>
               <w:spacing w:after="0" w:line="240" w:lineRule="auto"/>
               <w:rPr>
@@ -476,7 +497,7 @@
               <w:pStyle w:val="Prrafodelista"/>
               <w:numPr>
                 <w:ilvl w:val="0"/>
-                <w:numId w:val="1"/>
+                <w:numId w:val="4"/>
               </w:numPr>
               <w:spacing w:after="0" w:line="240" w:lineRule="auto"/>
               <w:rPr>
@@ -616,7 +637,7 @@
               <w:pStyle w:val="Prrafodelista"/>
               <w:numPr>
                 <w:ilvl w:val="0"/>
-                <w:numId w:val="1"/>
+                <w:numId w:val="4"/>
               </w:numPr>
               <w:spacing w:after="0" w:line="240" w:lineRule="auto"/>
               <w:rPr>
@@ -631,39 +652,7 @@
                 <w:color w:val="000000"/>
                 <w:lang w:eastAsia="es-AR"/>
               </w:rPr>
-              <w:t>Compras ingresa la fecha de adquisición</w:t>
-            </w:r>
-            <w:r>
-              <w:rPr>
-                <w:rFonts w:ascii="Arial" w:eastAsia="Times New Roman" w:hAnsi="Arial" w:cs="Arial"/>
-                <w:color w:val="000000"/>
-                <w:lang w:eastAsia="es-AR"/>
-              </w:rPr>
-              <w:t xml:space="preserve">, </w:t>
-            </w:r>
-            <w:r>
-              <w:rPr>
-                <w:rFonts w:ascii="Arial" w:eastAsia="Times New Roman" w:hAnsi="Arial" w:cs="Arial"/>
-                <w:color w:val="000000"/>
-                <w:lang w:eastAsia="es-AR"/>
-              </w:rPr>
-              <w:t>selecciona el proveedor en el campo dinámico</w:t>
-            </w:r>
-            <w:r>
-              <w:rPr>
-                <w:rFonts w:ascii="Arial" w:eastAsia="Times New Roman" w:hAnsi="Arial" w:cs="Arial"/>
-                <w:color w:val="000000"/>
-                <w:lang w:eastAsia="es-AR"/>
-              </w:rPr>
-              <w:t xml:space="preserve"> y </w:t>
-            </w:r>
-            <w:r>
-              <w:rPr>
-                <w:rFonts w:ascii="Arial" w:eastAsia="Times New Roman" w:hAnsi="Arial" w:cs="Arial"/>
-                <w:color w:val="000000"/>
-                <w:lang w:eastAsia="es-AR"/>
-              </w:rPr>
-              <w:t xml:space="preserve">el </w:t>
+              <w:t xml:space="preserve">Compras ingresa la fecha de adquisición, selecciona el proveedor en el campo dinámico y el </w:t>
             </w:r>
             <w:proofErr w:type="spellStart"/>
             <w:r>
@@ -689,7 +678,7 @@
               <w:pStyle w:val="Prrafodelista"/>
               <w:numPr>
                 <w:ilvl w:val="0"/>
-                <w:numId w:val="1"/>
+                <w:numId w:val="4"/>
               </w:numPr>
               <w:spacing w:after="0" w:line="240" w:lineRule="auto"/>
               <w:rPr>
@@ -712,7 +701,7 @@
               <w:pStyle w:val="Prrafodelista"/>
               <w:numPr>
                 <w:ilvl w:val="0"/>
-                <w:numId w:val="1"/>
+                <w:numId w:val="4"/>
               </w:numPr>
               <w:spacing w:after="0" w:line="240" w:lineRule="auto"/>
               <w:rPr>
@@ -727,31 +716,7 @@
                 <w:color w:val="000000"/>
                 <w:lang w:eastAsia="es-AR"/>
               </w:rPr>
-              <w:t xml:space="preserve">El Sistema obtiene el tipo de bien y </w:t>
-            </w:r>
-            <w:r>
-              <w:rPr>
-                <w:rFonts w:ascii="Arial" w:eastAsia="Times New Roman" w:hAnsi="Arial" w:cs="Arial"/>
-                <w:color w:val="000000"/>
-                <w:lang w:eastAsia="es-AR"/>
-              </w:rPr>
-              <w:t>completa los datos asociados al bien</w:t>
-            </w:r>
-            <w:r>
-              <w:rPr>
-                <w:rFonts w:ascii="Arial" w:eastAsia="Times New Roman" w:hAnsi="Arial" w:cs="Arial"/>
-                <w:color w:val="000000"/>
-                <w:lang w:eastAsia="es-AR"/>
-              </w:rPr>
-              <w:t xml:space="preserve"> del detalle seleccionado</w:t>
-            </w:r>
-            <w:r>
-              <w:rPr>
-                <w:rFonts w:ascii="Arial" w:eastAsia="Times New Roman" w:hAnsi="Arial" w:cs="Arial"/>
-                <w:color w:val="000000"/>
-                <w:lang w:eastAsia="es-AR"/>
-              </w:rPr>
-              <w:t xml:space="preserve"> (Tipo de Bien, Bien, Marcas y Modelos disponibles)</w:t>
+              <w:t>El Sistema obtiene el tipo de bien y coloca el bien del detalle seleccionado</w:t>
             </w:r>
           </w:p>
           <w:p>
@@ -759,7 +724,7 @@
               <w:pStyle w:val="Prrafodelista"/>
               <w:numPr>
                 <w:ilvl w:val="0"/>
-                <w:numId w:val="1"/>
+                <w:numId w:val="4"/>
               </w:numPr>
               <w:spacing w:after="0" w:line="240" w:lineRule="auto"/>
               <w:rPr>
@@ -782,7 +747,7 @@
               <w:pStyle w:val="Prrafodelista"/>
               <w:numPr>
                 <w:ilvl w:val="0"/>
-                <w:numId w:val="1"/>
+                <w:numId w:val="4"/>
               </w:numPr>
               <w:spacing w:after="0" w:line="240" w:lineRule="auto"/>
               <w:rPr>
@@ -805,7 +770,7 @@
               <w:pStyle w:val="Prrafodelista"/>
               <w:numPr>
                 <w:ilvl w:val="0"/>
-                <w:numId w:val="1"/>
+                <w:numId w:val="4"/>
               </w:numPr>
               <w:spacing w:after="0" w:line="240" w:lineRule="auto"/>
               <w:rPr>
@@ -828,7 +793,7 @@
               <w:pStyle w:val="Prrafodelista"/>
               <w:numPr>
                 <w:ilvl w:val="0"/>
-                <w:numId w:val="1"/>
+                <w:numId w:val="4"/>
               </w:numPr>
               <w:spacing w:after="0" w:line="240" w:lineRule="auto"/>
               <w:rPr>
@@ -843,23 +808,7 @@
                 <w:color w:val="000000"/>
                 <w:lang w:eastAsia="es-AR"/>
               </w:rPr>
-              <w:t>Compras ingresa el costo</w:t>
-            </w:r>
-            <w:r>
-              <w:rPr>
-                <w:rFonts w:ascii="Arial" w:eastAsia="Times New Roman" w:hAnsi="Arial" w:cs="Arial"/>
-                <w:color w:val="000000"/>
-                <w:lang w:eastAsia="es-AR"/>
-              </w:rPr>
-              <w:t>, el número de serie del bien, el depósito y el estado</w:t>
-            </w:r>
-            <w:r>
-              <w:rPr>
-                <w:rFonts w:ascii="Arial" w:eastAsia="Times New Roman" w:hAnsi="Arial" w:cs="Arial"/>
-                <w:color w:val="000000"/>
-                <w:lang w:eastAsia="es-AR"/>
-              </w:rPr>
-              <w:t xml:space="preserve"> y solicita agregar el inventario a la adquisición</w:t>
+              <w:t>Compras ingresa el costo, el número de serie del bien, el depósito y el estado y solicita agregar el inventario a la adquisición</w:t>
             </w:r>
           </w:p>
           <w:p>
@@ -867,7 +816,7 @@
               <w:pStyle w:val="Prrafodelista"/>
               <w:numPr>
                 <w:ilvl w:val="0"/>
-                <w:numId w:val="1"/>
+                <w:numId w:val="4"/>
               </w:numPr>
               <w:spacing w:after="0" w:line="240" w:lineRule="auto"/>
               <w:rPr>
@@ -882,17 +831,7 @@
                 <w:color w:val="000000"/>
                 <w:lang w:eastAsia="es-AR"/>
               </w:rPr>
-              <w:t xml:space="preserve">El Sistema agrega un inventario y muestra los </w:t>
-            </w:r>
-            <w:bookmarkStart w:id="0" w:name="_GoBack"/>
-            <w:bookmarkEnd w:id="0"/>
-            <w:r>
-              <w:rPr>
-                <w:rFonts w:ascii="Arial" w:eastAsia="Times New Roman" w:hAnsi="Arial" w:cs="Arial"/>
-                <w:color w:val="000000"/>
-                <w:lang w:eastAsia="es-AR"/>
-              </w:rPr>
-              <w:t>datos del mismo en pantalla (Bien, Marca, Modelo, Serie, Depósito, Estado y Costo)</w:t>
+              <w:t>El Sistema agrega un inventario y lo muestra los datos del mismo en pantalla (Bien, Marca, Modelo, Serie, Depósito, Estado y Costo)</w:t>
             </w:r>
           </w:p>
           <w:p>
@@ -900,7 +839,7 @@
               <w:pStyle w:val="Prrafodelista"/>
               <w:numPr>
                 <w:ilvl w:val="0"/>
-                <w:numId w:val="1"/>
+                <w:numId w:val="4"/>
               </w:numPr>
               <w:spacing w:after="0" w:line="240" w:lineRule="auto"/>
               <w:rPr>
@@ -923,7 +862,7 @@
               <w:pStyle w:val="Prrafodelista"/>
               <w:numPr>
                 <w:ilvl w:val="0"/>
-                <w:numId w:val="1"/>
+                <w:numId w:val="4"/>
               </w:numPr>
               <w:spacing w:after="0" w:line="240" w:lineRule="auto"/>
               <w:rPr>
@@ -938,31 +877,7 @@
                 <w:color w:val="000000"/>
                 <w:lang w:eastAsia="es-AR"/>
               </w:rPr>
-              <w:t xml:space="preserve">El Sistema registra la adquisición en la base de datos y </w:t>
-            </w:r>
-            <w:r>
-              <w:rPr>
-                <w:rFonts w:ascii="Arial" w:eastAsia="Times New Roman" w:hAnsi="Arial" w:cs="Arial"/>
-                <w:color w:val="000000"/>
-                <w:lang w:eastAsia="es-AR"/>
-              </w:rPr>
-              <w:t xml:space="preserve">verifica si se adquirió la cantidad total del </w:t>
-            </w:r>
-            <w:r>
-              <w:rPr>
-                <w:rFonts w:ascii="Arial" w:eastAsia="Times New Roman" w:hAnsi="Arial" w:cs="Arial"/>
-                <w:color w:val="000000"/>
-                <w:lang w:eastAsia="es-AR"/>
-              </w:rPr>
-              <w:t>detalle asociado</w:t>
-            </w:r>
-            <w:r>
-              <w:rPr>
-                <w:rFonts w:ascii="Arial" w:eastAsia="Times New Roman" w:hAnsi="Arial" w:cs="Arial"/>
-                <w:color w:val="000000"/>
-                <w:lang w:eastAsia="es-AR"/>
-              </w:rPr>
-              <w:t>.</w:t>
+              <w:t>El Sistema registra la adquisición en la base de datos y verifica si se adquirió la cantidad total del detalle asociado.</w:t>
             </w:r>
           </w:p>
           <w:p>
@@ -970,7 +885,7 @@
               <w:pStyle w:val="Prrafodelista"/>
               <w:numPr>
                 <w:ilvl w:val="0"/>
-                <w:numId w:val="1"/>
+                <w:numId w:val="4"/>
               </w:numPr>
               <w:spacing w:after="0" w:line="240" w:lineRule="auto"/>
               <w:rPr>
@@ -1166,6 +1081,12 @@
         </w:tc>
       </w:tr>
       <w:tr>
+        <w:tblPrEx>
+          <w:tblCellMar>
+            <w:left w:w="10" w:type="dxa"/>
+            <w:right w:w="10" w:type="dxa"/>
+          </w:tblCellMar>
+        </w:tblPrEx>
         <w:trPr>
           <w:gridBefore w:val="1"/>
           <w:wBefore w:w="10" w:type="dxa"/>
@@ -1174,7 +1095,7 @@
         <w:tc>
           <w:tcPr>
             <w:tcW w:w="9720" w:type="dxa"/>
-            <w:gridSpan w:val="4"/>
+            <w:gridSpan w:val="3"/>
             <w:tcBorders>
               <w:top w:val="nil"/>
               <w:left w:val="nil"/>
@@ -1211,84 +1132,43 @@
                 <w:color w:val="000000"/>
                 <w:lang w:eastAsia="es-AR"/>
               </w:rPr>
-              <w:t xml:space="preserve"> 4-a. </w:t>
-            </w:r>
-            <w:r>
-              <w:rPr>
-                <w:rFonts w:ascii="Arial" w:eastAsia="Times New Roman" w:hAnsi="Arial" w:cs="Arial"/>
-                <w:b/>
-                <w:color w:val="000000"/>
-                <w:lang w:eastAsia="es-AR"/>
-              </w:rPr>
-              <w:t>No se encuentra la Partida Especial</w:t>
-            </w:r>
-          </w:p>
-          <w:p>
-            <w:pPr>
-              <w:spacing w:after="0" w:line="240" w:lineRule="auto"/>
-              <w:rPr>
-                <w:rFonts w:ascii="Arial" w:eastAsia="Times New Roman" w:hAnsi="Arial" w:cs="Arial"/>
-                <w:color w:val="000000"/>
-                <w:lang w:eastAsia="es-AR"/>
-              </w:rPr>
-            </w:pPr>
-            <w:r>
-              <w:rPr>
-                <w:rFonts w:ascii="Arial" w:eastAsia="Times New Roman" w:hAnsi="Arial" w:cs="Arial"/>
-                <w:color w:val="000000"/>
-                <w:lang w:eastAsia="es-AR"/>
-              </w:rPr>
-              <w:t xml:space="preserve">1. El sistema </w:t>
-            </w:r>
-            <w:r>
-              <w:rPr>
-                <w:rFonts w:ascii="Arial" w:eastAsia="Times New Roman" w:hAnsi="Arial" w:cs="Arial"/>
-                <w:color w:val="000000"/>
-                <w:lang w:eastAsia="es-AR"/>
-              </w:rPr>
-              <w:t>muestra el mensaje “No hay resultados”</w:t>
-            </w:r>
-          </w:p>
-          <w:p>
-            <w:pPr>
-              <w:spacing w:after="0" w:line="240" w:lineRule="auto"/>
-              <w:rPr>
-                <w:rFonts w:ascii="Arial" w:eastAsia="Times New Roman" w:hAnsi="Arial" w:cs="Arial"/>
-                <w:color w:val="000000"/>
-                <w:lang w:eastAsia="es-AR"/>
-              </w:rPr>
-            </w:pPr>
-            <w:r>
-              <w:rPr>
-                <w:rFonts w:ascii="Arial" w:eastAsia="Times New Roman" w:hAnsi="Arial" w:cs="Arial"/>
-                <w:color w:val="000000"/>
-                <w:lang w:eastAsia="es-AR"/>
-              </w:rPr>
-              <w:t xml:space="preserve">2. Se vuelve al punto </w:t>
-            </w:r>
-            <w:r>
-              <w:rPr>
-                <w:rFonts w:ascii="Arial" w:eastAsia="Times New Roman" w:hAnsi="Arial" w:cs="Arial"/>
-                <w:color w:val="000000"/>
-                <w:lang w:eastAsia="es-AR"/>
-              </w:rPr>
-              <w:t>1</w:t>
-            </w:r>
-            <w:r>
-              <w:rPr>
-                <w:rFonts w:ascii="Arial" w:eastAsia="Times New Roman" w:hAnsi="Arial" w:cs="Arial"/>
-                <w:color w:val="000000"/>
-                <w:lang w:eastAsia="es-AR"/>
-              </w:rPr>
-              <w:t xml:space="preserve"> del flujo principal</w:t>
-            </w:r>
-            <w:r>
-              <w:rPr>
-                <w:rFonts w:ascii="Arial" w:eastAsia="Times New Roman" w:hAnsi="Arial" w:cs="Arial"/>
-                <w:color w:val="000000"/>
-                <w:lang w:eastAsia="es-AR"/>
-              </w:rPr>
-              <w:t xml:space="preserve"> </w:t>
+              <w:t xml:space="preserve"> 4-a. No se encuentra la Partida Especial</w:t>
+            </w:r>
+          </w:p>
+          <w:p>
+            <w:pPr>
+              <w:spacing w:after="0" w:line="240" w:lineRule="auto"/>
+              <w:rPr>
+                <w:rFonts w:ascii="Arial" w:eastAsia="Times New Roman" w:hAnsi="Arial" w:cs="Arial"/>
+                <w:color w:val="000000"/>
+                <w:lang w:eastAsia="es-AR"/>
+              </w:rPr>
+            </w:pPr>
+            <w:r>
+              <w:rPr>
+                <w:rFonts w:ascii="Arial" w:eastAsia="Times New Roman" w:hAnsi="Arial" w:cs="Arial"/>
+                <w:color w:val="000000"/>
+                <w:lang w:eastAsia="es-AR"/>
+              </w:rPr>
+              <w:t>1. El sistema muestra el mensaje “No hay resultados”</w:t>
+            </w:r>
+          </w:p>
+          <w:p>
+            <w:pPr>
+              <w:spacing w:after="0" w:line="240" w:lineRule="auto"/>
+              <w:rPr>
+                <w:rFonts w:ascii="Arial" w:eastAsia="Times New Roman" w:hAnsi="Arial" w:cs="Arial"/>
+                <w:color w:val="000000"/>
+                <w:lang w:eastAsia="es-AR"/>
+              </w:rPr>
+            </w:pPr>
+            <w:r>
+              <w:rPr>
+                <w:rFonts w:ascii="Arial" w:eastAsia="Times New Roman" w:hAnsi="Arial" w:cs="Arial"/>
+                <w:color w:val="000000"/>
+                <w:lang w:eastAsia="es-AR"/>
+              </w:rPr>
+              <w:t xml:space="preserve">2. Se vuelve al punto 1 del flujo principal </w:t>
             </w:r>
           </w:p>
           <w:p>
@@ -1709,6 +1589,12 @@
         </w:tc>
       </w:tr>
       <w:tr>
+        <w:tblPrEx>
+          <w:tblCellMar>
+            <w:left w:w="10" w:type="dxa"/>
+            <w:right w:w="10" w:type="dxa"/>
+          </w:tblCellMar>
+        </w:tblPrEx>
         <w:trPr>
           <w:gridBefore w:val="1"/>
           <w:wBefore w:w="10" w:type="dxa"/>
@@ -1717,7 +1603,7 @@
         <w:tc>
           <w:tcPr>
             <w:tcW w:w="9720" w:type="dxa"/>
-            <w:gridSpan w:val="4"/>
+            <w:gridSpan w:val="3"/>
             <w:tcBorders>
               <w:top w:val="nil"/>
               <w:left w:val="nil"/>
@@ -1857,27 +1743,16 @@
                 <w:rFonts w:ascii="Arial" w:hAnsi="Arial" w:cs="Arial"/>
                 <w:color w:val="000000"/>
               </w:rPr>
-              <w:t>Adquisición e inventario registrados,</w:t>
-            </w:r>
-            <w:r>
-              <w:rPr>
-                <w:rFonts w:ascii="Arial" w:hAnsi="Arial" w:cs="Arial"/>
-                <w:color w:val="000000"/>
-              </w:rPr>
-              <w:t xml:space="preserve"> </w:t>
-            </w:r>
-            <w:r>
-              <w:rPr>
-                <w:rFonts w:ascii="Arial" w:hAnsi="Arial" w:cs="Arial"/>
-                <w:color w:val="000000"/>
-              </w:rPr>
-              <w:t>y actualización del estado de los detalles de la Solicitud asociados</w:t>
+              <w:t>Adquisición e inventario registrados, y actualización del estado de los detalles de la Solicitud asociados</w:t>
             </w:r>
           </w:p>
         </w:tc>
       </w:tr>
     </w:tbl>
-    <w:p/>
+    <w:p>
+      <w:bookmarkStart w:id="0" w:name="_GoBack"/>
+      <w:bookmarkEnd w:id="0"/>
+    </w:p>
     <w:sectPr>
       <w:pgSz w:w="12240" w:h="15840"/>
       <w:pgMar w:top="1417" w:right="1701" w:bottom="1417" w:left="1701" w:header="708" w:footer="708" w:gutter="0"/>
@@ -2155,6 +2030,96 @@
       </w:pPr>
     </w:lvl>
   </w:abstractNum>
+  <w:abstractNum w:abstractNumId="3">
+    <w:nsid w:val="32B16B35"/>
+    <w:multiLevelType w:val="hybridMultilevel"/>
+    <w:tmpl w:val="98D48726"/>
+    <w:lvl w:ilvl="0" w:tplc="6308C292">
+      <w:start w:val="1"/>
+      <w:numFmt w:val="decimal"/>
+      <w:lvlText w:val="%1."/>
+      <w:lvlJc w:val="left"/>
+      <w:pPr>
+        <w:ind w:left="1440" w:hanging="360"/>
+      </w:pPr>
+      <w:rPr>
+        <w:rFonts w:ascii="Arial" w:hAnsi="Arial" w:cs="Arial" w:hint="default"/>
+        <w:b/>
+      </w:rPr>
+    </w:lvl>
+    <w:lvl w:ilvl="1" w:tplc="2C0A0019">
+      <w:start w:val="1"/>
+      <w:numFmt w:val="lowerLetter"/>
+      <w:lvlText w:val="%2."/>
+      <w:lvlJc w:val="left"/>
+      <w:pPr>
+        <w:ind w:left="2160" w:hanging="360"/>
+      </w:pPr>
+    </w:lvl>
+    <w:lvl w:ilvl="2" w:tplc="2C0A001B" w:tentative="1">
+      <w:start w:val="1"/>
+      <w:numFmt w:val="lowerRoman"/>
+      <w:lvlText w:val="%3."/>
+      <w:lvlJc w:val="right"/>
+      <w:pPr>
+        <w:ind w:left="2880" w:hanging="180"/>
+      </w:pPr>
+    </w:lvl>
+    <w:lvl w:ilvl="3" w:tplc="2C0A000F" w:tentative="1">
+      <w:start w:val="1"/>
+      <w:numFmt w:val="decimal"/>
+      <w:lvlText w:val="%4."/>
+      <w:lvlJc w:val="left"/>
+      <w:pPr>
+        <w:ind w:left="3600" w:hanging="360"/>
+      </w:pPr>
+    </w:lvl>
+    <w:lvl w:ilvl="4" w:tplc="2C0A0019" w:tentative="1">
+      <w:start w:val="1"/>
+      <w:numFmt w:val="lowerLetter"/>
+      <w:lvlText w:val="%5."/>
+      <w:lvlJc w:val="left"/>
+      <w:pPr>
+        <w:ind w:left="4320" w:hanging="360"/>
+      </w:pPr>
+    </w:lvl>
+    <w:lvl w:ilvl="5" w:tplc="2C0A001B" w:tentative="1">
+      <w:start w:val="1"/>
+      <w:numFmt w:val="lowerRoman"/>
+      <w:lvlText w:val="%6."/>
+      <w:lvlJc w:val="right"/>
+      <w:pPr>
+        <w:ind w:left="5040" w:hanging="180"/>
+      </w:pPr>
+    </w:lvl>
+    <w:lvl w:ilvl="6" w:tplc="2C0A000F" w:tentative="1">
+      <w:start w:val="1"/>
+      <w:numFmt w:val="decimal"/>
+      <w:lvlText w:val="%7."/>
+      <w:lvlJc w:val="left"/>
+      <w:pPr>
+        <w:ind w:left="5760" w:hanging="360"/>
+      </w:pPr>
+    </w:lvl>
+    <w:lvl w:ilvl="7" w:tplc="2C0A0019" w:tentative="1">
+      <w:start w:val="1"/>
+      <w:numFmt w:val="lowerLetter"/>
+      <w:lvlText w:val="%8."/>
+      <w:lvlJc w:val="left"/>
+      <w:pPr>
+        <w:ind w:left="6480" w:hanging="360"/>
+      </w:pPr>
+    </w:lvl>
+    <w:lvl w:ilvl="8" w:tplc="2C0A001B" w:tentative="1">
+      <w:start w:val="1"/>
+      <w:numFmt w:val="lowerRoman"/>
+      <w:lvlText w:val="%9."/>
+      <w:lvlJc w:val="right"/>
+      <w:pPr>
+        <w:ind w:left="7200" w:hanging="180"/>
+      </w:pPr>
+    </w:lvl>
+  </w:abstractNum>
   <w:num w:numId="1">
     <w:abstractNumId w:val="1"/>
   </w:num>
@@ -2163,6 +2128,9 @@
   </w:num>
   <w:num w:numId="3">
     <w:abstractNumId w:val="0"/>
+  </w:num>
+  <w:num w:numId="4">
+    <w:abstractNumId w:val="3"/>
   </w:num>
 </w:numbering>
 </file>
@@ -2326,7 +2294,7 @@
   <w:style w:type="paragraph" w:default="1" w:styleId="Normal">
     <w:name w:val="Normal"/>
     <w:qFormat/>
-    <w:rsid w:val="0089114F"/>
+    <w:rsid w:val="003F22BF"/>
   </w:style>
   <w:style w:type="character" w:default="1" w:styleId="Fuentedeprrafopredeter">
     <w:name w:val="Default Paragraph Font"/>
@@ -2537,7 +2505,7 @@
   <w:style w:type="paragraph" w:default="1" w:styleId="Normal">
     <w:name w:val="Normal"/>
     <w:qFormat/>
-    <w:rsid w:val="0089114F"/>
+    <w:rsid w:val="003F22BF"/>
   </w:style>
   <w:style w:type="character" w:default="1" w:styleId="Fuentedeprrafopredeter">
     <w:name w:val="Default Paragraph Font"/>

</xml_diff>